<commit_message>
Sửa tài liệu SRS SAD và tạo mới SDD và Cơ sở dữ liệu
</commit_message>
<xml_diff>
--- a/Documents/Tài liệu phân tích kiến trúc SAD.docx
+++ b/Documents/Tài liệu phân tích kiến trúc SAD.docx
@@ -290,29 +290,186 @@
     <w:p>
       <w:pPr>
         <w:spacing w:line="360" w:lineRule="auto"/>
-        <w:ind w:left="2160"/>
+        <w:ind w:left="2410"/>
         <w:rPr>
           <w:rFonts w:ascii="Times New Roman" w:hAnsi="Times New Roman" w:cs="Times New Roman"/>
           <w:sz w:val="36"/>
-          <w:szCs w:val="36"/>
-        </w:rPr>
-      </w:pPr>
-      <w:r>
-        <w:rPr>
-          <w:rFonts w:ascii="Times New Roman" w:hAnsi="Times New Roman" w:cs="Times New Roman"/>
+          <w:szCs w:val="32"/>
+        </w:rPr>
+      </w:pPr>
+      <w:r>
+        <w:rPr>
+          <w:rFonts w:cs="Times New Roman"/>
           <w:sz w:val="36"/>
-          <w:szCs w:val="36"/>
-        </w:rPr>
-        <w:t>Giảng viên hướng dẫn: Nguyễn Kim Oanh</w:t>
-      </w:r>
-      <w:r>
-        <w:rPr>
-          <w:rFonts w:ascii="Times New Roman" w:hAnsi="Times New Roman" w:cs="Times New Roman"/>
+          <w:szCs w:val="32"/>
+        </w:rPr>
+        <w:t>Giảng viên hướng dẫn: Nguyễn Nhất Hải</w:t>
+      </w:r>
+      <w:r>
+        <w:rPr>
+          <w:rFonts w:cs="Times New Roman"/>
           <w:sz w:val="36"/>
-          <w:szCs w:val="36"/>
+          <w:szCs w:val="32"/>
         </w:rPr>
         <w:br/>
         <w:t xml:space="preserve">Nhóm sinh viên thực hiện: </w:t>
+      </w:r>
+      <w:bookmarkStart w:id="0" w:name="_GoBack"/>
+      <w:bookmarkEnd w:id="0"/>
+    </w:p>
+    <w:p>
+      <w:pPr>
+        <w:tabs>
+          <w:tab w:val="left" w:pos="720"/>
+          <w:tab w:val="left" w:pos="1440"/>
+          <w:tab w:val="left" w:pos="2160"/>
+          <w:tab w:val="left" w:pos="2880"/>
+          <w:tab w:val="left" w:pos="3600"/>
+          <w:tab w:val="left" w:pos="4320"/>
+          <w:tab w:val="left" w:pos="5040"/>
+          <w:tab w:val="left" w:pos="5760"/>
+          <w:tab w:val="left" w:pos="6660"/>
+          <w:tab w:val="left" w:pos="6705"/>
+        </w:tabs>
+        <w:spacing w:line="360" w:lineRule="auto"/>
+        <w:ind w:left="2430"/>
+        <w:rPr>
+          <w:rFonts w:cs="Times New Roman"/>
+          <w:sz w:val="36"/>
+          <w:szCs w:val="32"/>
+        </w:rPr>
+      </w:pPr>
+      <w:r>
+        <w:rPr>
+          <w:rFonts w:cs="Times New Roman"/>
+          <w:sz w:val="36"/>
+          <w:szCs w:val="32"/>
+        </w:rPr>
+        <w:t xml:space="preserve">Vũ Lê Hoàng </w:t>
+      </w:r>
+    </w:p>
+    <w:p>
+      <w:pPr>
+        <w:tabs>
+          <w:tab w:val="left" w:pos="720"/>
+          <w:tab w:val="left" w:pos="1440"/>
+          <w:tab w:val="left" w:pos="2160"/>
+          <w:tab w:val="left" w:pos="2880"/>
+          <w:tab w:val="left" w:pos="3600"/>
+          <w:tab w:val="left" w:pos="4320"/>
+          <w:tab w:val="left" w:pos="5040"/>
+          <w:tab w:val="left" w:pos="5760"/>
+          <w:tab w:val="left" w:pos="6660"/>
+          <w:tab w:val="left" w:pos="6705"/>
+        </w:tabs>
+        <w:spacing w:line="360" w:lineRule="auto"/>
+        <w:ind w:left="2430"/>
+        <w:rPr>
+          <w:rFonts w:cs="Times New Roman"/>
+          <w:sz w:val="36"/>
+          <w:szCs w:val="32"/>
+        </w:rPr>
+      </w:pPr>
+      <w:r>
+        <w:rPr>
+          <w:rFonts w:cs="Times New Roman"/>
+          <w:sz w:val="36"/>
+          <w:szCs w:val="32"/>
+        </w:rPr>
+        <w:t>Đào Trung Trọng</w:t>
+      </w:r>
+    </w:p>
+    <w:p>
+      <w:pPr>
+        <w:tabs>
+          <w:tab w:val="left" w:pos="720"/>
+          <w:tab w:val="left" w:pos="1440"/>
+          <w:tab w:val="left" w:pos="2160"/>
+          <w:tab w:val="left" w:pos="2880"/>
+          <w:tab w:val="left" w:pos="3600"/>
+          <w:tab w:val="left" w:pos="4320"/>
+          <w:tab w:val="left" w:pos="5040"/>
+          <w:tab w:val="left" w:pos="5760"/>
+          <w:tab w:val="left" w:pos="6660"/>
+          <w:tab w:val="left" w:pos="6705"/>
+        </w:tabs>
+        <w:spacing w:line="360" w:lineRule="auto"/>
+        <w:ind w:left="2430"/>
+        <w:rPr>
+          <w:rFonts w:cs="Times New Roman"/>
+          <w:sz w:val="36"/>
+          <w:szCs w:val="32"/>
+        </w:rPr>
+      </w:pPr>
+      <w:r>
+        <w:rPr>
+          <w:rFonts w:cs="Times New Roman"/>
+          <w:sz w:val="36"/>
+          <w:szCs w:val="32"/>
+        </w:rPr>
+        <w:t>Trương Văn Long</w:t>
+      </w:r>
+    </w:p>
+    <w:p>
+      <w:pPr>
+        <w:tabs>
+          <w:tab w:val="left" w:pos="720"/>
+          <w:tab w:val="left" w:pos="1440"/>
+          <w:tab w:val="left" w:pos="2160"/>
+          <w:tab w:val="left" w:pos="2880"/>
+          <w:tab w:val="left" w:pos="3600"/>
+          <w:tab w:val="left" w:pos="4320"/>
+          <w:tab w:val="left" w:pos="5040"/>
+          <w:tab w:val="left" w:pos="5760"/>
+          <w:tab w:val="left" w:pos="6660"/>
+          <w:tab w:val="left" w:pos="6705"/>
+        </w:tabs>
+        <w:spacing w:line="360" w:lineRule="auto"/>
+        <w:ind w:left="2430"/>
+        <w:rPr>
+          <w:rFonts w:cs="Times New Roman"/>
+          <w:sz w:val="36"/>
+          <w:szCs w:val="32"/>
+        </w:rPr>
+      </w:pPr>
+      <w:r>
+        <w:rPr>
+          <w:rFonts w:cs="Times New Roman"/>
+          <w:sz w:val="36"/>
+          <w:szCs w:val="32"/>
+        </w:rPr>
+        <w:t>Trần Văn Thành</w:t>
+      </w:r>
+    </w:p>
+    <w:p>
+      <w:pPr>
+        <w:tabs>
+          <w:tab w:val="left" w:pos="720"/>
+          <w:tab w:val="left" w:pos="1440"/>
+          <w:tab w:val="left" w:pos="2160"/>
+          <w:tab w:val="left" w:pos="2880"/>
+          <w:tab w:val="left" w:pos="3600"/>
+          <w:tab w:val="left" w:pos="4320"/>
+          <w:tab w:val="left" w:pos="5040"/>
+          <w:tab w:val="left" w:pos="5760"/>
+          <w:tab w:val="left" w:pos="6660"/>
+          <w:tab w:val="left" w:pos="6705"/>
+        </w:tabs>
+        <w:spacing w:line="360" w:lineRule="auto"/>
+        <w:ind w:left="2430"/>
+        <w:rPr>
+          <w:rFonts w:ascii="Arial" w:hAnsi="Arial" w:cs="Arial"/>
+          <w:sz w:val="32"/>
+          <w:szCs w:val="32"/>
+        </w:rPr>
+      </w:pPr>
+      <w:r>
+        <w:rPr>
+          <w:rFonts w:cs="Times New Roman"/>
+          <w:sz w:val="36"/>
+          <w:szCs w:val="32"/>
+        </w:rPr>
+        <w:t>Trịnh Thành Công</w:t>
       </w:r>
     </w:p>
     <w:p>
@@ -332,68 +489,6 @@
         <w:spacing w:line="360" w:lineRule="auto"/>
         <w:ind w:left="2160"/>
         <w:rPr>
-          <w:rFonts w:ascii="Times New Roman" w:hAnsi="Times New Roman" w:cs="Times New Roman"/>
-          <w:sz w:val="36"/>
-          <w:szCs w:val="36"/>
-        </w:rPr>
-      </w:pPr>
-      <w:r>
-        <w:rPr>
-          <w:rFonts w:ascii="Times New Roman" w:hAnsi="Times New Roman" w:cs="Times New Roman"/>
-          <w:sz w:val="36"/>
-          <w:szCs w:val="36"/>
-        </w:rPr>
-        <w:t xml:space="preserve">Vũ Lê Hoàng </w:t>
-      </w:r>
-    </w:p>
-    <w:p>
-      <w:pPr>
-        <w:tabs>
-          <w:tab w:val="left" w:pos="720"/>
-          <w:tab w:val="left" w:pos="1440"/>
-          <w:tab w:val="left" w:pos="2160"/>
-          <w:tab w:val="left" w:pos="2880"/>
-          <w:tab w:val="left" w:pos="3600"/>
-          <w:tab w:val="left" w:pos="4320"/>
-          <w:tab w:val="left" w:pos="5040"/>
-          <w:tab w:val="left" w:pos="5760"/>
-          <w:tab w:val="left" w:pos="6660"/>
-          <w:tab w:val="left" w:pos="6705"/>
-        </w:tabs>
-        <w:spacing w:line="360" w:lineRule="auto"/>
-        <w:ind w:left="2160"/>
-        <w:rPr>
-          <w:rFonts w:ascii="Times New Roman" w:hAnsi="Times New Roman" w:cs="Times New Roman"/>
-          <w:sz w:val="36"/>
-          <w:szCs w:val="36"/>
-        </w:rPr>
-      </w:pPr>
-      <w:r>
-        <w:rPr>
-          <w:rFonts w:ascii="Times New Roman" w:hAnsi="Times New Roman" w:cs="Times New Roman"/>
-          <w:sz w:val="36"/>
-          <w:szCs w:val="36"/>
-        </w:rPr>
-        <w:t>Nguyễn Trọng Huy</w:t>
-      </w:r>
-    </w:p>
-    <w:p>
-      <w:pPr>
-        <w:tabs>
-          <w:tab w:val="left" w:pos="720"/>
-          <w:tab w:val="left" w:pos="1440"/>
-          <w:tab w:val="left" w:pos="2160"/>
-          <w:tab w:val="left" w:pos="2880"/>
-          <w:tab w:val="left" w:pos="3600"/>
-          <w:tab w:val="left" w:pos="4320"/>
-          <w:tab w:val="left" w:pos="5040"/>
-          <w:tab w:val="left" w:pos="5760"/>
-          <w:tab w:val="left" w:pos="6660"/>
-          <w:tab w:val="left" w:pos="6705"/>
-        </w:tabs>
-        <w:spacing w:line="360" w:lineRule="auto"/>
-        <w:ind w:left="2160"/>
-        <w:rPr>
           <w:rFonts w:ascii="Arial" w:hAnsi="Arial" w:cs="Arial"/>
           <w:sz w:val="32"/>
           <w:szCs w:val="32"/>
@@ -505,7 +600,6 @@
           <w:sz w:val="56"/>
           <w:szCs w:val="56"/>
         </w:rPr>
-        <w:lastRenderedPageBreak/>
         <w:sym w:font="Wingdings" w:char="F097"/>
       </w:r>
       <w:r>
@@ -575,7 +669,23 @@
                 <w:sz w:val="26"/>
                 <w:szCs w:val="26"/>
               </w:rPr>
-              <w:t>English self-learning supporter</w:t>
+              <w:t>English self-</w:t>
+            </w:r>
+            <w:r>
+              <w:rPr>
+                <w:rFonts w:ascii="Times New Roman" w:hAnsi="Times New Roman" w:cs="Times New Roman"/>
+                <w:sz w:val="26"/>
+                <w:szCs w:val="26"/>
+              </w:rPr>
+              <w:t>study</w:t>
+            </w:r>
+            <w:r>
+              <w:rPr>
+                <w:rFonts w:ascii="Times New Roman" w:hAnsi="Times New Roman" w:cs="Times New Roman"/>
+                <w:sz w:val="26"/>
+                <w:szCs w:val="26"/>
+              </w:rPr>
+              <w:t xml:space="preserve"> supporter</w:t>
             </w:r>
           </w:p>
         </w:tc>
@@ -751,6 +861,7 @@
                 <w:sz w:val="26"/>
                 <w:szCs w:val="26"/>
               </w:rPr>
+              <w:lastRenderedPageBreak/>
               <w:t>Phiên bản</w:t>
             </w:r>
           </w:p>
@@ -4991,8 +5102,6 @@
           </w:rPr>
           <w:t>Figure 23 Activity Diagram: Hỏi đáp Forum</w:t>
         </w:r>
-        <w:bookmarkStart w:id="0" w:name="_GoBack"/>
-        <w:bookmarkEnd w:id="0"/>
         <w:r>
           <w:rPr>
             <w:noProof/>
@@ -5534,7 +5643,23 @@
           <w:sz w:val="26"/>
           <w:szCs w:val="26"/>
         </w:rPr>
-        <w:t>English Self-learning S</w:t>
+        <w:t>English Self-</w:t>
+      </w:r>
+      <w:r>
+        <w:rPr>
+          <w:rFonts w:ascii="Times New Roman" w:hAnsi="Times New Roman" w:cs="Times New Roman"/>
+          <w:sz w:val="26"/>
+          <w:szCs w:val="26"/>
+        </w:rPr>
+        <w:t>study</w:t>
+      </w:r>
+      <w:r>
+        <w:rPr>
+          <w:rFonts w:ascii="Times New Roman" w:hAnsi="Times New Roman" w:cs="Times New Roman"/>
+          <w:sz w:val="26"/>
+          <w:szCs w:val="26"/>
+        </w:rPr>
+        <w:t xml:space="preserve"> S</w:t>
       </w:r>
       <w:r>
         <w:rPr>
@@ -5616,7 +5741,7 @@
           <w:sz w:val="26"/>
           <w:szCs w:val="26"/>
         </w:rPr>
-        <w:t>English Self-learning S</w:t>
+        <w:t>English Self-</w:t>
       </w:r>
       <w:r>
         <w:rPr>
@@ -5624,14 +5749,7 @@
           <w:sz w:val="26"/>
           <w:szCs w:val="26"/>
         </w:rPr>
-        <w:t>upporter</w:t>
-      </w:r>
-      <w:r>
-        <w:rPr>
-          <w:sz w:val="26"/>
-          <w:szCs w:val="26"/>
-        </w:rPr>
-        <w:t xml:space="preserve">. Mục đích chính của phần mềm </w:t>
+        <w:t>study</w:t>
       </w:r>
       <w:r>
         <w:rPr>
@@ -5639,7 +5757,46 @@
           <w:sz w:val="26"/>
           <w:szCs w:val="26"/>
         </w:rPr>
-        <w:t>English self-learning supporter</w:t>
+        <w:t xml:space="preserve"> S</w:t>
+      </w:r>
+      <w:r>
+        <w:rPr>
+          <w:rFonts w:ascii="Times New Roman" w:hAnsi="Times New Roman" w:cs="Times New Roman"/>
+          <w:sz w:val="26"/>
+          <w:szCs w:val="26"/>
+        </w:rPr>
+        <w:t>upporter</w:t>
+      </w:r>
+      <w:r>
+        <w:rPr>
+          <w:sz w:val="26"/>
+          <w:szCs w:val="26"/>
+        </w:rPr>
+        <w:t xml:space="preserve">. Mục đích chính của phần mềm </w:t>
+      </w:r>
+      <w:r>
+        <w:rPr>
+          <w:rFonts w:ascii="Times New Roman" w:hAnsi="Times New Roman" w:cs="Times New Roman"/>
+          <w:sz w:val="26"/>
+          <w:szCs w:val="26"/>
+        </w:rPr>
+        <w:t>English self-</w:t>
+      </w:r>
+      <w:r>
+        <w:rPr>
+          <w:rFonts w:ascii="Times New Roman" w:hAnsi="Times New Roman" w:cs="Times New Roman"/>
+          <w:sz w:val="26"/>
+          <w:szCs w:val="26"/>
+        </w:rPr>
+        <w:t>study</w:t>
+      </w:r>
+      <w:r>
+        <w:rPr>
+          <w:rFonts w:ascii="Times New Roman" w:hAnsi="Times New Roman" w:cs="Times New Roman"/>
+          <w:sz w:val="26"/>
+          <w:szCs w:val="26"/>
+        </w:rPr>
+        <w:t xml:space="preserve"> supporter</w:t>
       </w:r>
       <w:r>
         <w:rPr>
@@ -5748,7 +5905,23 @@
           <w:sz w:val="26"/>
           <w:szCs w:val="26"/>
         </w:rPr>
-        <w:t>English Self-learning S</w:t>
+        <w:t>English Self-</w:t>
+      </w:r>
+      <w:r>
+        <w:rPr>
+          <w:rFonts w:ascii="Times New Roman" w:hAnsi="Times New Roman" w:cs="Times New Roman"/>
+          <w:sz w:val="26"/>
+          <w:szCs w:val="26"/>
+        </w:rPr>
+        <w:t>study</w:t>
+      </w:r>
+      <w:r>
+        <w:rPr>
+          <w:rFonts w:ascii="Times New Roman" w:hAnsi="Times New Roman" w:cs="Times New Roman"/>
+          <w:sz w:val="26"/>
+          <w:szCs w:val="26"/>
+        </w:rPr>
+        <w:t xml:space="preserve"> S</w:t>
       </w:r>
       <w:r>
         <w:rPr>
@@ -5914,7 +6087,23 @@
           <w:sz w:val="26"/>
           <w:szCs w:val="26"/>
         </w:rPr>
-        <w:t>English Self-learning S</w:t>
+        <w:t>English Self-</w:t>
+      </w:r>
+      <w:r>
+        <w:rPr>
+          <w:rFonts w:ascii="Times New Roman" w:hAnsi="Times New Roman" w:cs="Times New Roman"/>
+          <w:sz w:val="26"/>
+          <w:szCs w:val="26"/>
+        </w:rPr>
+        <w:t>study</w:t>
+      </w:r>
+      <w:r>
+        <w:rPr>
+          <w:rFonts w:ascii="Times New Roman" w:hAnsi="Times New Roman" w:cs="Times New Roman"/>
+          <w:sz w:val="26"/>
+          <w:szCs w:val="26"/>
+        </w:rPr>
+        <w:t xml:space="preserve"> S</w:t>
       </w:r>
       <w:r>
         <w:rPr>
@@ -6076,7 +6265,23 @@
           <w:sz w:val="26"/>
           <w:szCs w:val="26"/>
         </w:rPr>
-        <w:t xml:space="preserve">English self-learning supporter </w:t>
+        <w:t>English self-</w:t>
+      </w:r>
+      <w:r>
+        <w:rPr>
+          <w:rFonts w:ascii="Times New Roman" w:hAnsi="Times New Roman" w:cs="Times New Roman"/>
+          <w:sz w:val="26"/>
+          <w:szCs w:val="26"/>
+        </w:rPr>
+        <w:t>study</w:t>
+      </w:r>
+      <w:r>
+        <w:rPr>
+          <w:rFonts w:ascii="Times New Roman" w:hAnsi="Times New Roman" w:cs="Times New Roman"/>
+          <w:sz w:val="26"/>
+          <w:szCs w:val="26"/>
+        </w:rPr>
+        <w:t xml:space="preserve"> supporter </w:t>
       </w:r>
       <w:r>
         <w:rPr>
@@ -6189,7 +6394,23 @@
           <w:sz w:val="26"/>
           <w:szCs w:val="26"/>
         </w:rPr>
-        <w:t xml:space="preserve">English self-learning supporter </w:t>
+        <w:t>English self-</w:t>
+      </w:r>
+      <w:r>
+        <w:rPr>
+          <w:rFonts w:ascii="Times New Roman" w:hAnsi="Times New Roman" w:cs="Times New Roman"/>
+          <w:sz w:val="26"/>
+          <w:szCs w:val="26"/>
+        </w:rPr>
+        <w:t>study</w:t>
+      </w:r>
+      <w:r>
+        <w:rPr>
+          <w:rFonts w:ascii="Times New Roman" w:hAnsi="Times New Roman" w:cs="Times New Roman"/>
+          <w:sz w:val="26"/>
+          <w:szCs w:val="26"/>
+        </w:rPr>
+        <w:t xml:space="preserve"> supporter </w:t>
       </w:r>
       <w:r>
         <w:rPr>
@@ -8490,27 +8711,14 @@
       <w:r>
         <w:t xml:space="preserve">Figure </w:t>
       </w:r>
-      <w:r>
-        <w:fldChar w:fldCharType="begin"/>
-      </w:r>
-      <w:r>
-        <w:instrText xml:space="preserve"> SEQ Figure \* ARABIC </w:instrText>
-      </w:r>
-      <w:r>
-        <w:fldChar w:fldCharType="separate"/>
-      </w:r>
-      <w:r>
-        <w:rPr>
-          <w:noProof/>
-        </w:rPr>
-        <w:t>11</w:t>
-      </w:r>
-      <w:r>
-        <w:rPr>
-          <w:noProof/>
-        </w:rPr>
-        <w:fldChar w:fldCharType="end"/>
-      </w:r>
+      <w:fldSimple w:instr=" SEQ Figure \* ARABIC ">
+        <w:r>
+          <w:rPr>
+            <w:noProof/>
+          </w:rPr>
+          <w:t>11</w:t>
+        </w:r>
+      </w:fldSimple>
       <w:r>
         <w:t xml:space="preserve"> Sequence Diagram: Nhắc từ</w:t>
       </w:r>
@@ -8591,14 +8799,27 @@
       <w:r>
         <w:t xml:space="preserve">Figure </w:t>
       </w:r>
-      <w:fldSimple w:instr=" SEQ Figure \* ARABIC ">
-        <w:r>
-          <w:rPr>
-            <w:noProof/>
-          </w:rPr>
-          <w:t>12</w:t>
-        </w:r>
-      </w:fldSimple>
+      <w:r>
+        <w:fldChar w:fldCharType="begin"/>
+      </w:r>
+      <w:r>
+        <w:instrText xml:space="preserve"> SEQ Figure \* ARABIC </w:instrText>
+      </w:r>
+      <w:r>
+        <w:fldChar w:fldCharType="separate"/>
+      </w:r>
+      <w:r>
+        <w:rPr>
+          <w:noProof/>
+        </w:rPr>
+        <w:t>12</w:t>
+      </w:r>
+      <w:r>
+        <w:rPr>
+          <w:noProof/>
+        </w:rPr>
+        <w:fldChar w:fldCharType="end"/>
+      </w:r>
       <w:r>
         <w:rPr>
           <w:noProof/>
@@ -8702,14 +8923,27 @@
       <w:r>
         <w:t xml:space="preserve">Figure </w:t>
       </w:r>
-      <w:fldSimple w:instr=" SEQ Figure \* ARABIC ">
-        <w:r>
-          <w:rPr>
-            <w:noProof/>
-          </w:rPr>
-          <w:t>13</w:t>
-        </w:r>
-      </w:fldSimple>
+      <w:r>
+        <w:fldChar w:fldCharType="begin"/>
+      </w:r>
+      <w:r>
+        <w:instrText xml:space="preserve"> SEQ Figure \* ARABIC </w:instrText>
+      </w:r>
+      <w:r>
+        <w:fldChar w:fldCharType="separate"/>
+      </w:r>
+      <w:r>
+        <w:rPr>
+          <w:noProof/>
+        </w:rPr>
+        <w:t>13</w:t>
+      </w:r>
+      <w:r>
+        <w:rPr>
+          <w:noProof/>
+        </w:rPr>
+        <w:fldChar w:fldCharType="end"/>
+      </w:r>
       <w:r>
         <w:t xml:space="preserve"> Sequence Diagram: Đăng Nhập</w:t>
       </w:r>
@@ -8838,14 +9072,27 @@
       <w:r>
         <w:t xml:space="preserve">Figure </w:t>
       </w:r>
-      <w:fldSimple w:instr=" SEQ Figure \* ARABIC ">
-        <w:r>
-          <w:rPr>
-            <w:noProof/>
-          </w:rPr>
-          <w:t>14</w:t>
-        </w:r>
-      </w:fldSimple>
+      <w:r>
+        <w:fldChar w:fldCharType="begin"/>
+      </w:r>
+      <w:r>
+        <w:instrText xml:space="preserve"> SEQ Figure \* ARABIC </w:instrText>
+      </w:r>
+      <w:r>
+        <w:fldChar w:fldCharType="separate"/>
+      </w:r>
+      <w:r>
+        <w:rPr>
+          <w:noProof/>
+        </w:rPr>
+        <w:t>14</w:t>
+      </w:r>
+      <w:r>
+        <w:rPr>
+          <w:noProof/>
+        </w:rPr>
+        <w:fldChar w:fldCharType="end"/>
+      </w:r>
       <w:r>
         <w:t xml:space="preserve"> Sequence Diagram: Quản Lý Từ</w:t>
       </w:r>
@@ -8956,14 +9203,27 @@
       <w:r>
         <w:t xml:space="preserve">Figure </w:t>
       </w:r>
-      <w:fldSimple w:instr=" SEQ Figure \* ARABIC ">
-        <w:r>
-          <w:rPr>
-            <w:noProof/>
-          </w:rPr>
-          <w:t>15</w:t>
-        </w:r>
-      </w:fldSimple>
+      <w:r>
+        <w:fldChar w:fldCharType="begin"/>
+      </w:r>
+      <w:r>
+        <w:instrText xml:space="preserve"> SEQ Figure \* ARABIC </w:instrText>
+      </w:r>
+      <w:r>
+        <w:fldChar w:fldCharType="separate"/>
+      </w:r>
+      <w:r>
+        <w:rPr>
+          <w:noProof/>
+        </w:rPr>
+        <w:t>15</w:t>
+      </w:r>
+      <w:r>
+        <w:rPr>
+          <w:noProof/>
+        </w:rPr>
+        <w:fldChar w:fldCharType="end"/>
+      </w:r>
       <w:r>
         <w:t xml:space="preserve"> Sequence Diagram: Quản lý đề kiểm tra</w:t>
       </w:r>
@@ -9075,14 +9335,30 @@
       <w:r>
         <w:t xml:space="preserve">Figure </w:t>
       </w:r>
-      <w:fldSimple w:instr=" SEQ Figure \* ARABIC ">
-        <w:r>
-          <w:rPr>
-            <w:noProof/>
-          </w:rPr>
-          <w:t>16</w:t>
-        </w:r>
-      </w:fldSimple>
+      <w:r>
+        <w:fldChar w:fldCharType="begin"/>
+      </w:r>
+      <w:r>
+        <w:instrText xml:space="preserve"> SEQ Figure \* AR</w:instrText>
+      </w:r>
+      <w:r>
+        <w:instrText xml:space="preserve">ABIC </w:instrText>
+      </w:r>
+      <w:r>
+        <w:fldChar w:fldCharType="separate"/>
+      </w:r>
+      <w:r>
+        <w:rPr>
+          <w:noProof/>
+        </w:rPr>
+        <w:t>16</w:t>
+      </w:r>
+      <w:r>
+        <w:rPr>
+          <w:noProof/>
+        </w:rPr>
+        <w:fldChar w:fldCharType="end"/>
+      </w:r>
       <w:r>
         <w:t xml:space="preserve"> Sequence Diagram: Quản lý thành viên</w:t>
       </w:r>
@@ -10055,27 +10331,14 @@
       <w:r>
         <w:t xml:space="preserve">Figure </w:t>
       </w:r>
-      <w:r>
-        <w:fldChar w:fldCharType="begin"/>
-      </w:r>
-      <w:r>
-        <w:instrText xml:space="preserve"> SEQ Figure \* ARABIC </w:instrText>
-      </w:r>
-      <w:r>
-        <w:fldChar w:fldCharType="separate"/>
-      </w:r>
-      <w:r>
-        <w:rPr>
-          <w:noProof/>
-        </w:rPr>
-        <w:t>24</w:t>
-      </w:r>
-      <w:r>
-        <w:rPr>
-          <w:noProof/>
-        </w:rPr>
-        <w:fldChar w:fldCharType="end"/>
-      </w:r>
+      <w:fldSimple w:instr=" SEQ Figure \* ARABIC ">
+        <w:r>
+          <w:rPr>
+            <w:noProof/>
+          </w:rPr>
+          <w:t>24</w:t>
+        </w:r>
+      </w:fldSimple>
       <w:r>
         <w:t xml:space="preserve"> Activity Diagram: Nhắc từ</w:t>
       </w:r>
@@ -10170,14 +10433,27 @@
       <w:r>
         <w:t xml:space="preserve">Figure </w:t>
       </w:r>
-      <w:fldSimple w:instr=" SEQ Figure \* ARABIC ">
-        <w:r>
-          <w:rPr>
-            <w:noProof/>
-          </w:rPr>
-          <w:t>25</w:t>
-        </w:r>
-      </w:fldSimple>
+      <w:r>
+        <w:fldChar w:fldCharType="begin"/>
+      </w:r>
+      <w:r>
+        <w:instrText xml:space="preserve"> SEQ Figure \* ARABIC </w:instrText>
+      </w:r>
+      <w:r>
+        <w:fldChar w:fldCharType="separate"/>
+      </w:r>
+      <w:r>
+        <w:rPr>
+          <w:noProof/>
+        </w:rPr>
+        <w:t>25</w:t>
+      </w:r>
+      <w:r>
+        <w:rPr>
+          <w:noProof/>
+        </w:rPr>
+        <w:fldChar w:fldCharType="end"/>
+      </w:r>
       <w:r>
         <w:t xml:space="preserve"> Activity Diagram: Đăng ký</w:t>
       </w:r>
@@ -10255,14 +10531,27 @@
         <w:lastRenderedPageBreak/>
         <w:t xml:space="preserve">Figure </w:t>
       </w:r>
-      <w:fldSimple w:instr=" SEQ Figure \* ARABIC ">
-        <w:r>
-          <w:rPr>
-            <w:noProof/>
-          </w:rPr>
-          <w:t>26</w:t>
-        </w:r>
-      </w:fldSimple>
+      <w:r>
+        <w:fldChar w:fldCharType="begin"/>
+      </w:r>
+      <w:r>
+        <w:instrText xml:space="preserve"> SEQ Figure \* ARABIC </w:instrText>
+      </w:r>
+      <w:r>
+        <w:fldChar w:fldCharType="separate"/>
+      </w:r>
+      <w:r>
+        <w:rPr>
+          <w:noProof/>
+        </w:rPr>
+        <w:t>26</w:t>
+      </w:r>
+      <w:r>
+        <w:rPr>
+          <w:noProof/>
+        </w:rPr>
+        <w:fldChar w:fldCharType="end"/>
+      </w:r>
       <w:r>
         <w:t xml:space="preserve"> Activity Diagram: Đăng nhập</w:t>
       </w:r>
@@ -10339,14 +10628,27 @@
       <w:r>
         <w:t xml:space="preserve">Figure </w:t>
       </w:r>
-      <w:fldSimple w:instr=" SEQ Figure \* ARABIC ">
-        <w:r>
-          <w:rPr>
-            <w:noProof/>
-          </w:rPr>
-          <w:t>27</w:t>
-        </w:r>
-      </w:fldSimple>
+      <w:r>
+        <w:fldChar w:fldCharType="begin"/>
+      </w:r>
+      <w:r>
+        <w:instrText xml:space="preserve"> SEQ Figure \* ARABIC </w:instrText>
+      </w:r>
+      <w:r>
+        <w:fldChar w:fldCharType="separate"/>
+      </w:r>
+      <w:r>
+        <w:rPr>
+          <w:noProof/>
+        </w:rPr>
+        <w:t>27</w:t>
+      </w:r>
+      <w:r>
+        <w:rPr>
+          <w:noProof/>
+        </w:rPr>
+        <w:fldChar w:fldCharType="end"/>
+      </w:r>
       <w:r>
         <w:t xml:space="preserve"> Activity Diagram: Quản lý từ</w:t>
       </w:r>
@@ -10423,14 +10725,27 @@
       <w:r>
         <w:t xml:space="preserve">Figure </w:t>
       </w:r>
-      <w:fldSimple w:instr=" SEQ Figure \* ARABIC ">
-        <w:r>
-          <w:rPr>
-            <w:noProof/>
-          </w:rPr>
-          <w:t>28</w:t>
-        </w:r>
-      </w:fldSimple>
+      <w:r>
+        <w:fldChar w:fldCharType="begin"/>
+      </w:r>
+      <w:r>
+        <w:instrText xml:space="preserve"> SEQ Figure \* ARABIC </w:instrText>
+      </w:r>
+      <w:r>
+        <w:fldChar w:fldCharType="separate"/>
+      </w:r>
+      <w:r>
+        <w:rPr>
+          <w:noProof/>
+        </w:rPr>
+        <w:t>28</w:t>
+      </w:r>
+      <w:r>
+        <w:rPr>
+          <w:noProof/>
+        </w:rPr>
+        <w:fldChar w:fldCharType="end"/>
+      </w:r>
       <w:r>
         <w:t xml:space="preserve"> Activity Diagram: Quản lý đề kiểm tra</w:t>
       </w:r>
@@ -10508,14 +10823,27 @@
       <w:r>
         <w:t xml:space="preserve">Figure </w:t>
       </w:r>
-      <w:fldSimple w:instr=" SEQ Figure \* ARABIC ">
-        <w:r>
-          <w:rPr>
-            <w:noProof/>
-          </w:rPr>
-          <w:t>29</w:t>
-        </w:r>
-      </w:fldSimple>
+      <w:r>
+        <w:fldChar w:fldCharType="begin"/>
+      </w:r>
+      <w:r>
+        <w:instrText xml:space="preserve"> SEQ Figure \* ARABIC </w:instrText>
+      </w:r>
+      <w:r>
+        <w:fldChar w:fldCharType="separate"/>
+      </w:r>
+      <w:r>
+        <w:rPr>
+          <w:noProof/>
+        </w:rPr>
+        <w:t>29</w:t>
+      </w:r>
+      <w:r>
+        <w:rPr>
+          <w:noProof/>
+        </w:rPr>
+        <w:fldChar w:fldCharType="end"/>
+      </w:r>
       <w:r>
         <w:t xml:space="preserve"> Acitivity Diagram: Quản lý thành viên</w:t>
       </w:r>
@@ -10601,7 +10929,7 @@
           <w:rPr>
             <w:noProof/>
           </w:rPr>
-          <w:t>4</w:t>
+          <w:t>19</w:t>
         </w:r>
         <w:r>
           <w:rPr>
@@ -15760,7 +16088,7 @@
 </file>
 
 <file path=customXml/itemProps1.xml><?xml version="1.0" encoding="utf-8"?>
-<ds:datastoreItem xmlns:ds="http://schemas.openxmlformats.org/officeDocument/2006/customXml" ds:itemID="{A654C4A1-466B-4F2B-8128-86993B2DC652}">
+<ds:datastoreItem xmlns:ds="http://schemas.openxmlformats.org/officeDocument/2006/customXml" ds:itemID="{B2FCA9B5-A082-40A7-B987-915AF93A2E57}">
   <ds:schemaRefs>
     <ds:schemaRef ds:uri="http://schemas.openxmlformats.org/officeDocument/2006/bibliography"/>
   </ds:schemaRefs>

</xml_diff>